<commit_message>
* Fixes in RunProcess.docx
</commit_message>
<xml_diff>
--- a/RunProcess.docx
+++ b/RunProcess.docx
@@ -4,6 +4,154 @@
   <w:body>
     <w:p>
       <w:pPr>
+        <w:ind w:left="4536"/>
+        <w:rPr>
+          <w:i/>
+        </w:rPr>
+      </w:pPr>
+      <w:r>
+        <w:rPr>
+          <w:i/>
+        </w:rPr>
+        <w:t xml:space="preserve">This article </w:t>
+      </w:r>
+      <w:r>
+        <w:rPr>
+          <w:i/>
+        </w:rPr>
+        <w:t xml:space="preserve">reviews </w:t>
+      </w:r>
+      <w:r>
+        <w:rPr>
+          <w:i/>
+        </w:rPr>
+        <w:t>several</w:t>
+      </w:r>
+      <w:r>
+        <w:rPr>
+          <w:i/>
+        </w:rPr>
+        <w:t xml:space="preserve"> scenarios of </w:t>
+      </w:r>
+      <w:r>
+        <w:rPr>
+          <w:i/>
+        </w:rPr>
+        <w:t xml:space="preserve">process </w:t>
+      </w:r>
+      <w:r>
+        <w:rPr>
+          <w:i/>
+        </w:rPr>
+        <w:t>creating</w:t>
+      </w:r>
+      <w:r>
+        <w:rPr>
+          <w:i/>
+        </w:rPr>
+        <w:t xml:space="preserve"> from </w:t>
+      </w:r>
+      <w:r>
+        <w:rPr>
+          <w:i/>
+        </w:rPr>
+        <w:t>W</w:t>
+      </w:r>
+      <w:r>
+        <w:rPr>
+          <w:i/>
+        </w:rPr>
+        <w:t xml:space="preserve">indows </w:t>
+      </w:r>
+      <w:r>
+        <w:rPr>
+          <w:i/>
+        </w:rPr>
+        <w:t>service</w:t>
+      </w:r>
+      <w:r>
+        <w:rPr>
+          <w:i/>
+        </w:rPr>
+        <w:t xml:space="preserve"> </w:t>
+      </w:r>
+      <w:r>
+        <w:rPr>
+          <w:i/>
+        </w:rPr>
+        <w:t>l</w:t>
+      </w:r>
+      <w:r>
+        <w:rPr>
+          <w:i/>
+        </w:rPr>
+        <w:t>ike</w:t>
+      </w:r>
+      <w:r>
+        <w:rPr>
+          <w:i/>
+        </w:rPr>
+        <w:t>:</w:t>
+      </w:r>
+      <w:r>
+        <w:rPr>
+          <w:i/>
+        </w:rPr>
+        <w:t xml:space="preserve"> creating process win GUI from non-interactive service, creating process under another user account and in the different session.</w:t>
+      </w:r>
+      <w:r>
+        <w:rPr>
+          <w:i/>
+        </w:rPr>
+        <w:t xml:space="preserve"> </w:t>
+      </w:r>
+      <w:r>
+        <w:rPr>
+          <w:i/>
+        </w:rPr>
+        <w:t>The</w:t>
+      </w:r>
+      <w:r>
+        <w:rPr>
+          <w:i/>
+        </w:rPr>
+        <w:t xml:space="preserve"> </w:t>
+      </w:r>
+      <w:r>
+        <w:rPr>
+          <w:i/>
+        </w:rPr>
+        <w:t>article doesn’t contain code examples however it explains how to achieve the re</w:t>
+      </w:r>
+      <w:r>
+        <w:rPr>
+          <w:i/>
+        </w:rPr>
+        <w:t xml:space="preserve">sult with a free command line tool </w:t>
+      </w:r>
+      <w:proofErr w:type="spellStart"/>
+      <w:r>
+        <w:rPr>
+          <w:i/>
+        </w:rPr>
+        <w:t>DevxExec</w:t>
+      </w:r>
+      <w:proofErr w:type="spellEnd"/>
+      <w:r>
+        <w:rPr>
+          <w:i/>
+        </w:rPr>
+        <w:t>.</w:t>
+      </w:r>
+      <w:r>
+        <w:rPr>
+          <w:i/>
+        </w:rPr>
+        <w:t xml:space="preserve"> This text requires some basic level of familiarity of Windows API.</w:t>
+      </w:r>
+    </w:p>
+    <w:p>
+      <w:pPr>
         <w:pStyle w:val="Title"/>
       </w:pPr>
       <w:r>
@@ -93,12 +241,7 @@
         <w:t>resource leak</w:t>
       </w:r>
       <w:r>
-        <w:t xml:space="preserve"> or can damag</w:t>
-      </w:r>
-      <w:bookmarkStart w:id="0" w:name="_GoBack"/>
-      <w:bookmarkEnd w:id="0"/>
-      <w:r>
-        <w:t>e you</w:t>
+        <w:t xml:space="preserve"> or can damage you</w:t>
       </w:r>
       <w:r>
         <w:t>r</w:t>
@@ -158,13 +301,25 @@
         <w:t>.</w:t>
       </w:r>
       <w:r>
-        <w:t xml:space="preserve"> Finally you may need to run a 3</w:t>
-      </w:r>
-      <w:r>
+        <w:t xml:space="preserve"> Finally you </w:t>
+      </w:r>
+      <w:r>
+        <w:t xml:space="preserve">just </w:t>
+      </w:r>
+      <w:r>
+        <w:t>may need to run a 3</w:t>
+      </w:r>
+      <w:r>
+        <w:rPr>
+          <w:vertAlign w:val="superscript"/>
+        </w:rPr>
         <w:t>rd</w:t>
       </w:r>
       <w:r>
-        <w:t xml:space="preserve"> party application.</w:t>
+        <w:t xml:space="preserve"> </w:t>
+      </w:r>
+      <w:r>
+        <w:t>party application.</w:t>
       </w:r>
     </w:p>
     <w:p>
@@ -348,9 +503,6 @@
         <w:t xml:space="preserve"> </w:t>
       </w:r>
       <w:r>
-        <w:t xml:space="preserve"> </w:t>
-      </w:r>
-      <w:r>
         <w:t>D</w:t>
       </w:r>
       <w:r>
@@ -426,7 +578,13 @@
         <w:t xml:space="preserve"> When another user wants to login to computer</w:t>
       </w:r>
       <w:r>
-        <w:t xml:space="preserve"> system creates new session for him.</w:t>
+        <w:t xml:space="preserve"> system creates</w:t>
+      </w:r>
+      <w:r>
+        <w:t xml:space="preserve"> a</w:t>
+      </w:r>
+      <w:r>
+        <w:t xml:space="preserve"> new session for him.</w:t>
       </w:r>
     </w:p>
     <w:p>
@@ -449,7 +607,7 @@
         <w:t>before</w:t>
       </w:r>
       <w:r>
-        <w:t xml:space="preserve"> </w:t>
+        <w:t xml:space="preserve"> the </w:t>
       </w:r>
       <w:r>
         <w:t xml:space="preserve">user </w:t>
@@ -461,7 +619,16 @@
         <w:t xml:space="preserve">. </w:t>
       </w:r>
       <w:r>
-        <w:t xml:space="preserve"> Therefore it happens when a new remote desktop connection is established or when user connected via console uses “switch user” function. Once a session is created</w:t>
+        <w:t>Another words</w:t>
+      </w:r>
+      <w:r>
+        <w:t xml:space="preserve"> it happens when a new remote desktop connection is established or when user connected via console uses “switch user” function. Once </w:t>
+      </w:r>
+      <w:r>
+        <w:t>the</w:t>
+      </w:r>
+      <w:r>
+        <w:t xml:space="preserve"> session is created</w:t>
       </w:r>
       <w:r>
         <w:t>,</w:t>
@@ -521,7 +688,13 @@
         <w:t xml:space="preserve"> Windows station is another isolation object </w:t>
       </w:r>
       <w:r>
-        <w:t xml:space="preserve">that has came to us from older </w:t>
+        <w:t xml:space="preserve">that has </w:t>
+      </w:r>
+      <w:r>
+        <w:t>come</w:t>
+      </w:r>
+      <w:r>
+        <w:t xml:space="preserve"> to us from older </w:t>
       </w:r>
       <w:r>
         <w:t>version of system</w:t>
@@ -598,7 +771,7 @@
           <v:shape id="_x0000_i1025" type="#_x0000_t75" style="width:270.45pt;height:188.45pt" o:ole="">
             <v:imagedata r:id="rId9" o:title=""/>
           </v:shape>
-          <o:OLEObject Type="Embed" ProgID="Visio.Drawing.11" ShapeID="_x0000_i1025" DrawAspect="Content" ObjectID="_1338890705" r:id="rId10"/>
+          <o:OLEObject Type="Embed" ProgID="Visio.Drawing.11" ShapeID="_x0000_i1025" DrawAspect="Content" ObjectID="_1340469723" r:id="rId10"/>
         </w:object>
       </w:r>
     </w:p>
@@ -658,7 +831,7 @@
           <v:shape id="_x0000_i1026" type="#_x0000_t75" style="width:299.9pt;height:144.65pt" o:ole="">
             <v:imagedata r:id="rId11" o:title=""/>
           </v:shape>
-          <o:OLEObject Type="Embed" ProgID="Visio.Drawing.11" ShapeID="_x0000_i1026" DrawAspect="Content" ObjectID="_1338890706" r:id="rId12"/>
+          <o:OLEObject Type="Embed" ProgID="Visio.Drawing.11" ShapeID="_x0000_i1026" DrawAspect="Content" ObjectID="_1340469724" r:id="rId12"/>
         </w:object>
       </w:r>
     </w:p>
@@ -751,7 +924,7 @@
         <w:t>lucky.</w:t>
       </w:r>
       <w:r>
-        <w:t xml:space="preserve"> However it’s actually not easy to write an application that doesn’t create any windows</w:t>
+        <w:t xml:space="preserve"> However it’s actually not easy to write an application that doesn’t create any window</w:t>
       </w:r>
       <w:r>
         <w:t xml:space="preserve"> at all</w:t>
@@ -894,13 +1067,13 @@
               <w:rPr>
                 <w:b w:val="0"/>
               </w:rPr>
-              <w:t xml:space="preserve"> that</w:t>
+              <w:t xml:space="preserve"> </w:t>
             </w:r>
             <w:r>
               <w:rPr>
                 <w:b w:val="0"/>
               </w:rPr>
-              <w:t xml:space="preserve"> is running </w:t>
+              <w:t xml:space="preserve">is running </w:t>
             </w:r>
             <w:r>
               <w:rPr>
@@ -1216,7 +1389,13 @@
         <w:t>s</w:t>
       </w:r>
       <w:r>
-        <w:t xml:space="preserve"> with the same name.</w:t>
+        <w:t xml:space="preserve"> with the same name</w:t>
+      </w:r>
+      <w:r>
+        <w:t xml:space="preserve"> but in different sessions</w:t>
+      </w:r>
+      <w:r>
+        <w:t>.</w:t>
       </w:r>
     </w:p>
     <w:p>
@@ -1248,21 +1427,10 @@
         <w:t>into the Session0\Winsta0</w:t>
       </w:r>
       <w:r>
-        <w:t>\</w:t>
-      </w:r>
-      <w:proofErr w:type="gramStart"/>
-      <w:r>
-        <w:t>Default</w:t>
-      </w:r>
-      <w:r>
-        <w:t xml:space="preserve"> </w:t>
-      </w:r>
-      <w:r>
-        <w:t>,</w:t>
-      </w:r>
-      <w:proofErr w:type="gramEnd"/>
-      <w:r>
-        <w:t xml:space="preserve"> </w:t>
+        <w:t>\Default</w:t>
+      </w:r>
+      <w:r>
+        <w:t xml:space="preserve">, </w:t>
       </w:r>
       <w:r>
         <w:t>operation system will show a dialog like this.</w:t>
@@ -1536,88 +1704,83 @@
         <w:t xml:space="preserve"> the</w:t>
       </w:r>
       <w:r>
-        <w:t xml:space="preserve"> application</w:t>
+        <w:t xml:space="preserve"> </w:t>
+      </w:r>
+      <w:r>
+        <w:t>application that</w:t>
+      </w:r>
+      <w:r>
+        <w:t xml:space="preserve"> </w:t>
+      </w:r>
+      <w:r>
+        <w:t xml:space="preserve">will be shown to </w:t>
+      </w:r>
+      <w:r>
+        <w:t xml:space="preserve">Marcus </w:t>
+      </w:r>
+      <w:r>
+        <w:t>on his current desktop.</w:t>
+      </w:r>
+      <w:r>
+        <w:t xml:space="preserve"> In other words</w:t>
       </w:r>
       <w:r>
         <w:t>,</w:t>
       </w:r>
       <w:r>
-        <w:t xml:space="preserve"> that </w:t>
-      </w:r>
-      <w:r>
-        <w:t xml:space="preserve">will be shown to </w:t>
-      </w:r>
-      <w:proofErr w:type="gramStart"/>
-      <w:r>
-        <w:t xml:space="preserve">Marcus </w:t>
-      </w:r>
-      <w:r>
-        <w:t xml:space="preserve"> on</w:t>
-      </w:r>
-      <w:proofErr w:type="gramEnd"/>
-      <w:r>
-        <w:t xml:space="preserve"> his current desktop.</w:t>
-      </w:r>
-      <w:r>
-        <w:t xml:space="preserve"> In other words</w:t>
+        <w:t xml:space="preserve"> you need to run a new process in </w:t>
+      </w:r>
+      <w:r>
+        <w:t>another</w:t>
+      </w:r>
+      <w:r>
+        <w:t xml:space="preserve"> session</w:t>
+      </w:r>
+      <w:r>
+        <w:t>.</w:t>
+      </w:r>
+    </w:p>
+    <w:p>
+      <w:r>
+        <w:t>It sound</w:t>
+      </w:r>
+      <w:r>
+        <w:t>s</w:t>
+      </w:r>
+      <w:r>
+        <w:t xml:space="preserve"> like an easy task. </w:t>
+      </w:r>
+      <w:r>
+        <w:t>Yes</w:t>
       </w:r>
       <w:r>
         <w:t>,</w:t>
       </w:r>
       <w:r>
-        <w:t xml:space="preserve"> you need to run a new process in </w:t>
-      </w:r>
-      <w:r>
-        <w:t>another</w:t>
-      </w:r>
-      <w:r>
-        <w:t xml:space="preserve"> session</w:t>
-      </w:r>
-      <w:r>
-        <w:t>.</w:t>
-      </w:r>
-    </w:p>
-    <w:p>
-      <w:r>
-        <w:t>It sound</w:t>
-      </w:r>
-      <w:r>
-        <w:t>s</w:t>
-      </w:r>
-      <w:r>
-        <w:t xml:space="preserve"> like an easy task. </w:t>
-      </w:r>
-      <w:r>
-        <w:t>Yes</w:t>
+        <w:t xml:space="preserve"> y</w:t>
+      </w:r>
+      <w:r>
+        <w:t>ou can</w:t>
+      </w:r>
+      <w:r>
+        <w:t xml:space="preserve"> </w:t>
+      </w:r>
+      <w:r>
+        <w:t>change a window station and a desktop</w:t>
       </w:r>
       <w:r>
         <w:t>,</w:t>
       </w:r>
       <w:r>
-        <w:t xml:space="preserve"> y</w:t>
-      </w:r>
-      <w:r>
-        <w:t>ou can</w:t>
-      </w:r>
-      <w:r>
-        <w:t xml:space="preserve"> </w:t>
-      </w:r>
-      <w:r>
-        <w:t>change a window station and a desktop</w:t>
+        <w:t xml:space="preserve"> but </w:t>
+      </w:r>
+      <w:r>
+        <w:t>unfortunately</w:t>
       </w:r>
       <w:r>
         <w:t>,</w:t>
       </w:r>
       <w:r>
-        <w:t xml:space="preserve"> but </w:t>
-      </w:r>
-      <w:r>
-        <w:t>unfortunately</w:t>
-      </w:r>
-      <w:r>
-        <w:t>,</w:t>
-      </w:r>
-      <w:r>
         <w:t xml:space="preserve"> </w:t>
       </w:r>
       <w:r>
@@ -1652,9 +1815,6 @@
         <w:t>CreateProcess</w:t>
       </w:r>
       <w:proofErr w:type="spellEnd"/>
-      <w:r>
-        <w:t>*</w:t>
-      </w:r>
       <w:r>
         <w:t xml:space="preserve"> function</w:t>
       </w:r>
@@ -1681,7 +1841,13 @@
         <w:t>token</w:t>
       </w:r>
       <w:r>
-        <w:t xml:space="preserve"> is always related to the </w:t>
+        <w:t xml:space="preserve"> is always related to </w:t>
+      </w:r>
+      <w:r>
+        <w:t>one</w:t>
+      </w:r>
+      <w:r>
+        <w:t xml:space="preserve"> </w:t>
       </w:r>
       <w:r>
         <w:t>session and</w:t>
@@ -1705,7 +1871,12 @@
         <w:t xml:space="preserve">Therefore if we create </w:t>
       </w:r>
       <w:r>
-        <w:t>a new token for our</w:t>
+        <w:t>a new t</w:t>
+      </w:r>
+      <w:bookmarkStart w:id="0" w:name="_GoBack"/>
+      <w:bookmarkEnd w:id="0"/>
+      <w:r>
+        <w:t>oken for our</w:t>
       </w:r>
       <w:r>
         <w:t xml:space="preserve"> user</w:t>
@@ -2255,6 +2426,9 @@
       </w:r>
       <w:r>
         <w:t xml:space="preserve">that way so you can </w:t>
+      </w:r>
+      <w:r>
+        <w:t xml:space="preserve">create </w:t>
       </w:r>
       <w:r>
         <w:t xml:space="preserve">a process for </w:t>
@@ -2322,11 +2496,19 @@
                 <w:i/>
               </w:rPr>
             </w:pPr>
+            <w:proofErr w:type="spellStart"/>
             <w:r>
               <w:rPr>
                 <w:i/>
               </w:rPr>
-              <w:t>Developex CTO</w:t>
+              <w:t>Developex</w:t>
+            </w:r>
+            <w:proofErr w:type="spellEnd"/>
+            <w:r>
+              <w:rPr>
+                <w:i/>
+              </w:rPr>
+              <w:t xml:space="preserve"> CTO</w:t>
             </w:r>
           </w:p>
         </w:tc>
@@ -2649,7 +2831,10 @@
   <w:style w:type="paragraph" w:default="1" w:styleId="Normal">
     <w:name w:val="Normal"/>
     <w:qFormat/>
-    <w:rsid w:val="00162A2C"/>
+    <w:rsid w:val="00783A89"/>
+    <w:pPr>
+      <w:jc w:val="both"/>
+    </w:pPr>
   </w:style>
   <w:style w:type="paragraph" w:styleId="Heading1">
     <w:name w:val="heading 1"/>
@@ -3531,7 +3716,7 @@
 </file>
 
 <file path=customXml/itemProps1.xml><?xml version="1.0" encoding="utf-8"?>
-<ds:datastoreItem xmlns:ds="http://schemas.openxmlformats.org/officeDocument/2006/customXml" ds:itemID="{E1078E46-1F3C-4567-A2A6-076B8CA3CDBB}">
+<ds:datastoreItem xmlns:ds="http://schemas.openxmlformats.org/officeDocument/2006/customXml" ds:itemID="{E904A8D7-21DC-4550-BF0F-0E7B3F8DA521}">
   <ds:schemaRefs>
     <ds:schemaRef ds:uri="http://schemas.openxmlformats.org/officeDocument/2006/bibliography"/>
   </ds:schemaRefs>

</xml_diff>